<commit_message>
Uploading image is working again
</commit_message>
<xml_diff>
--- a/testing/usability/docs/Task 1.docx
+++ b/testing/usability/docs/Task 1.docx
@@ -25,16 +25,15 @@
         <w:t xml:space="preserve"> steht und wollen sich gerne ablichten lassen. </w:t>
       </w:r>
     </w:p>
+    <w:p/>
     <w:p>
+      <w:r>
+        <w:t xml:space="preserve">Machen Sie </w:t>
+      </w:r>
       <w:bookmarkStart w:id="0" w:name="_GoBack"/>
       <w:bookmarkEnd w:id="0"/>
-    </w:p>
-    <w:p>
       <w:r>
-        <w:t xml:space="preserve">Machen Sie anschließend ein Foto und erklären Sie was </w:t>
-      </w:r>
-      <w:r>
-        <w:t>Sie sehen und was Sie denken, was für Funktionen Ihnen nun zur Verfügung stehen. Klicken Sie jedoch noch auf nichts. Sagen Sie nur kurz was ihnen auffällt und was Sie denken.</w:t>
+        <w:t>ein Foto und erklären Sie was Sie sehen und was Sie denken, was für Funktionen Ihnen nun zur Verfügung stehen. Klicken Sie jedoch noch auf nichts. Sagen Sie nur kurz was ihnen auffällt und was Sie denken.</w:t>
       </w:r>
     </w:p>
     <w:sectPr>

</xml_diff>